<commit_message>
initial gantt chart updates
</commit_message>
<xml_diff>
--- a/Documentation/Year_End_Project_Specification.docx
+++ b/Documentation/Year_End_Project_Specification.docx
@@ -1,13 +1,36 @@
 
 <file path=word/document.xml><?xml version="1.0" encoding="utf-8"?>
-<w:document xmlns:wpc="http://schemas.microsoft.com/office/word/2010/wordprocessingCanvas" xmlns:cx="http://schemas.microsoft.com/office/drawing/2014/chartex" xmlns:cx1="http://schemas.microsoft.com/office/drawing/2015/9/8/chartex" xmlns:cx2="http://schemas.microsoft.com/office/drawing/2015/10/21/chartex" xmlns:cx3="http://schemas.microsoft.com/office/drawing/2016/5/9/chartex" xmlns:cx4="http://schemas.microsoft.com/office/drawing/2016/5/10/chartex" xmlns:cx5="http://schemas.microsoft.com/office/drawing/2016/5/11/chartex" xmlns:cx6="http://schemas.microsoft.com/office/drawing/2016/5/12/chartex" xmlns:cx7="http://schemas.microsoft.com/office/drawing/2016/5/13/chartex" xmlns:cx8="http://schemas.microsoft.com/office/drawing/2016/5/14/chartex" xmlns:mc="http://schemas.openxmlformats.org/markup-compatibility/2006" xmlns:aink="http://schemas.microsoft.com/office/drawing/2016/ink" xmlns:am3d="http://schemas.microsoft.com/office/drawing/2017/model3d" xmlns:o="urn:schemas-microsoft-com:office:office" xmlns:oel="http://schemas.microsoft.com/office/2019/extlst" xmlns:r="http://schemas.openxmlformats.org/officeDocument/2006/relationships" xmlns:m="http://schemas.openxmlformats.org/officeDocument/2006/math" xmlns:v="urn:schemas-microsoft-com:vml" xmlns:wp14="http://schemas.microsoft.com/office/word/2010/wordprocessingDrawing" xmlns:wp="http://schemas.openxmlformats.org/drawingml/2006/wordprocessingDrawing" xmlns:w10="urn:schemas-microsoft-com:office:word" xmlns:w="http://schemas.openxmlformats.org/wordprocessingml/2006/main" xmlns:w14="http://schemas.microsoft.com/office/word/2010/wordml" xmlns:w15="http://schemas.microsoft.com/office/word/2012/wordml" xmlns:w16cex="http://schemas.microsoft.com/office/word/2018/wordml/cex" xmlns:w16cid="http://schemas.microsoft.com/office/word/2016/wordml/cid" xmlns:w16="http://schemas.microsoft.com/office/word/2018/wordml" xmlns:w16du="http://schemas.microsoft.com/office/word/2023/wordml/word16du" xmlns:w16sdtdh="http://schemas.microsoft.com/office/word/2020/wordml/sdtdatahash" xmlns:w16se="http://schemas.microsoft.com/office/word/2015/wordml/symex" xmlns:wpg="http://schemas.microsoft.com/office/word/2010/wordprocessingGroup" xmlns:wpi="http://schemas.microsoft.com/office/word/2010/wordprocessingInk" xmlns:wne="http://schemas.microsoft.com/office/word/2006/wordml" xmlns:wps="http://schemas.microsoft.com/office/word/2010/wordprocessingShape" mc:Ignorable="w14 w15 w16se w16cid w16 w16cex w16sdtdh w16du wp14">
+<w:document xmlns:wpc="http://schemas.microsoft.com/office/word/2010/wordprocessingCanvas" xmlns:cx="http://schemas.microsoft.com/office/drawing/2014/chartex" xmlns:cx1="http://schemas.microsoft.com/office/drawing/2015/9/8/chartex" xmlns:cx2="http://schemas.microsoft.com/office/drawing/2015/10/21/chartex" xmlns:cx3="http://schemas.microsoft.com/office/drawing/2016/5/9/chartex" xmlns:cx4="http://schemas.microsoft.com/office/drawing/2016/5/10/chartex" xmlns:cx5="http://schemas.microsoft.com/office/drawing/2016/5/11/chartex" xmlns:cx6="http://schemas.microsoft.com/office/drawing/2016/5/12/chartex" xmlns:cx7="http://schemas.microsoft.com/office/drawing/2016/5/13/chartex" xmlns:cx8="http://schemas.microsoft.com/office/drawing/2016/5/14/chartex" xmlns:mc="http://schemas.openxmlformats.org/markup-compatibility/2006" xmlns:aink="http://schemas.microsoft.com/office/drawing/2016/ink" xmlns:am3d="http://schemas.microsoft.com/office/drawing/2017/model3d" xmlns:o="urn:schemas-microsoft-com:office:office" xmlns:oel="http://schemas.microsoft.com/office/2019/extlst" xmlns:r="http://schemas.openxmlformats.org/officeDocument/2006/relationships" xmlns:m="http://schemas.openxmlformats.org/officeDocument/2006/math" xmlns:v="urn:schemas-microsoft-com:vml" xmlns:wp14="http://schemas.microsoft.com/office/word/2010/wordprocessingDrawing" xmlns:wp="http://schemas.openxmlformats.org/drawingml/2006/wordprocessingDrawing" xmlns:w10="urn:schemas-microsoft-com:office:word" xmlns:w="http://schemas.openxmlformats.org/wordprocessingml/2006/main" xmlns:w14="http://schemas.microsoft.com/office/word/2010/wordml" xmlns:w15="http://schemas.microsoft.com/office/word/2012/wordml" xmlns:w16cex="http://schemas.microsoft.com/office/word/2018/wordml/cex" xmlns:w16cid="http://schemas.microsoft.com/office/word/2016/wordml/cid" xmlns:w16="http://schemas.microsoft.com/office/word/2018/wordml" xmlns:w16sdtdh="http://schemas.microsoft.com/office/word/2020/wordml/sdtdatahash" xmlns:w16se="http://schemas.microsoft.com/office/word/2015/wordml/symex" xmlns:wpg="http://schemas.microsoft.com/office/word/2010/wordprocessingGroup" xmlns:wpi="http://schemas.microsoft.com/office/word/2010/wordprocessingInk" xmlns:wne="http://schemas.microsoft.com/office/word/2006/wordml" xmlns:wps="http://schemas.microsoft.com/office/word/2010/wordprocessingShape" mc:Ignorable="w14 w15 w16se w16cid w16 w16cex w16sdtdh wp14">
   <w:body>
     <w:p>
       <w:pPr>
         <w:spacing w:after="0" w:line="240" w:lineRule="auto"/>
         <w:jc w:val="center"/>
         <w:rPr>
-          <w:rFonts w:ascii="Arial" w:eastAsia="Arial" w:hAnsi="Arial" w:cs="Arial"/>
+          <w:rFonts w:ascii="Arial" w:hAnsi="Arial" w:eastAsia="Arial" w:cs="Arial"/>
+          <w:b w:val="1"/>
+          <w:bCs w:val="1"/>
+          <w:sz w:val="40"/>
+          <w:szCs w:val="40"/>
+        </w:rPr>
+      </w:pPr>
+      <w:r>
+        <w:rPr>
+          <w:rFonts w:ascii="Arial" w:hAnsi="Arial" w:eastAsia="Arial" w:cs="Arial"/>
+          <w:b w:val="1"/>
+          <w:bCs w:val="1"/>
+          <w:sz w:val="40"/>
+          <w:szCs w:val="40"/>
+        </w:rPr>
+        <w:t>GroceryGrove</w:t>
+      </w:r>
+    </w:p>
+    <w:p>
+      <w:pPr>
+        <w:spacing w:after="0" w:line="240" w:lineRule="auto"/>
+        <w:jc w:val="center"/>
+        <w:rPr>
+          <w:rFonts w:ascii="Arial" w:hAnsi="Arial" w:eastAsia="Arial" w:cs="Arial"/>
           <w:b/>
           <w:sz w:val="40"/>
           <w:szCs w:val="40"/>
@@ -15,28 +38,7 @@
       </w:pPr>
       <w:r>
         <w:rPr>
-          <w:rFonts w:ascii="Arial" w:eastAsia="Arial" w:hAnsi="Arial" w:cs="Arial"/>
-          <w:b/>
-          <w:sz w:val="40"/>
-          <w:szCs w:val="40"/>
-        </w:rPr>
-        <w:t>GroceryGrove</w:t>
-      </w:r>
-    </w:p>
-    <w:p>
-      <w:pPr>
-        <w:spacing w:after="0" w:line="240" w:lineRule="auto"/>
-        <w:jc w:val="center"/>
-        <w:rPr>
-          <w:rFonts w:ascii="Arial" w:eastAsia="Arial" w:hAnsi="Arial" w:cs="Arial"/>
-          <w:b/>
-          <w:sz w:val="40"/>
-          <w:szCs w:val="40"/>
-        </w:rPr>
-      </w:pPr>
-      <w:r>
-        <w:rPr>
-          <w:rFonts w:ascii="Arial" w:eastAsia="Arial" w:hAnsi="Arial" w:cs="Arial"/>
+          <w:rFonts w:ascii="Arial" w:hAnsi="Arial" w:eastAsia="Arial" w:cs="Arial"/>
           <w:b/>
           <w:sz w:val="40"/>
           <w:szCs w:val="40"/>
@@ -49,7 +51,7 @@
         <w:spacing w:after="0" w:line="240" w:lineRule="auto"/>
         <w:jc w:val="center"/>
         <w:rPr>
-          <w:rFonts w:ascii="Arial" w:eastAsia="Arial" w:hAnsi="Arial" w:cs="Arial"/>
+          <w:rFonts w:ascii="Arial" w:hAnsi="Arial" w:eastAsia="Arial" w:cs="Arial"/>
           <w:b/>
           <w:sz w:val="28"/>
           <w:szCs w:val="28"/>
@@ -61,7 +63,7 @@
         <w:spacing w:after="0" w:line="240" w:lineRule="auto"/>
         <w:jc w:val="center"/>
         <w:rPr>
-          <w:rFonts w:ascii="Arial" w:eastAsia="Arial" w:hAnsi="Arial" w:cs="Arial"/>
+          <w:rFonts w:ascii="Arial" w:hAnsi="Arial" w:eastAsia="Arial" w:cs="Arial"/>
           <w:b/>
           <w:sz w:val="28"/>
           <w:szCs w:val="28"/>
@@ -83,10 +85,24 @@
     </w:p>
     <w:p>
       <w:r>
-        <w:t>Grocery store website</w:t>
-      </w:r>
-      <w:r>
-        <w:t xml:space="preserve"> for easier ___ so users can see what items are available.</w:t>
+        <w:rPr/>
+        <w:t xml:space="preserve">Grocery store </w:t>
+      </w:r>
+      <w:r>
+        <w:rPr/>
+        <w:t>website</w:t>
+      </w:r>
+      <w:r>
+        <w:rPr/>
+        <w:t xml:space="preserve"> for easier shopping</w:t>
+      </w:r>
+      <w:r>
+        <w:rPr/>
+        <w:t xml:space="preserve"> </w:t>
+      </w:r>
+      <w:r>
+        <w:rPr/>
+        <w:t>so users can see what items are available.</w:t>
       </w:r>
     </w:p>
     <w:p>
@@ -175,7 +191,7 @@
       </w:r>
     </w:p>
     <w:sectPr>
-      <w:pgSz w:w="12240" w:h="15840"/>
+      <w:pgSz w:w="12240" w:h="15840" w:orient="portrait"/>
       <w:pgMar w:top="1440" w:right="1440" w:bottom="1440" w:left="1440" w:header="720" w:footer="720" w:gutter="0"/>
       <w:pgNumType w:start="1"/>
       <w:cols w:space="720"/>
@@ -185,11 +201,11 @@
 </file>
 
 <file path=word/styles.xml><?xml version="1.0" encoding="utf-8"?>
-<w:styles xmlns:mc="http://schemas.openxmlformats.org/markup-compatibility/2006" xmlns:r="http://schemas.openxmlformats.org/officeDocument/2006/relationships" xmlns:w="http://schemas.openxmlformats.org/wordprocessingml/2006/main" xmlns:w14="http://schemas.microsoft.com/office/word/2010/wordml" xmlns:w15="http://schemas.microsoft.com/office/word/2012/wordml" xmlns:w16cex="http://schemas.microsoft.com/office/word/2018/wordml/cex" xmlns:w16cid="http://schemas.microsoft.com/office/word/2016/wordml/cid" xmlns:w16="http://schemas.microsoft.com/office/word/2018/wordml" xmlns:w16du="http://schemas.microsoft.com/office/word/2023/wordml/word16du" xmlns:w16sdtdh="http://schemas.microsoft.com/office/word/2020/wordml/sdtdatahash" xmlns:w16se="http://schemas.microsoft.com/office/word/2015/wordml/symex" mc:Ignorable="w14 w15 w16se w16cid w16 w16cex w16sdtdh w16du">
+<w:styles xmlns:mc="http://schemas.openxmlformats.org/markup-compatibility/2006" xmlns:r="http://schemas.openxmlformats.org/officeDocument/2006/relationships" xmlns:w="http://schemas.openxmlformats.org/wordprocessingml/2006/main" xmlns:w14="http://schemas.microsoft.com/office/word/2010/wordml" xmlns:w15="http://schemas.microsoft.com/office/word/2012/wordml" xmlns:w16cex="http://schemas.microsoft.com/office/word/2018/wordml/cex" xmlns:w16cid="http://schemas.microsoft.com/office/word/2016/wordml/cid" xmlns:w16="http://schemas.microsoft.com/office/word/2018/wordml" xmlns:w16sdtdh="http://schemas.microsoft.com/office/word/2020/wordml/sdtdatahash" xmlns:w16se="http://schemas.microsoft.com/office/word/2015/wordml/symex" mc:Ignorable="w14 w15 w16se w16cid w16 w16cex w16sdtdh">
   <w:docDefaults>
     <w:rPrDefault>
       <w:rPr>
-        <w:rFonts w:ascii="Calibri" w:eastAsia="Calibri" w:hAnsi="Calibri" w:cs="Calibri"/>
+        <w:rFonts w:ascii="Calibri" w:hAnsi="Calibri" w:eastAsia="Calibri" w:cs="Calibri"/>
         <w:sz w:val="22"/>
         <w:szCs w:val="22"/>
         <w:lang w:val="en-US" w:eastAsia="en-US" w:bidi="ar-SA"/>
@@ -204,14 +220,14 @@
   <w:latentStyles w:defLockedState="0" w:defUIPriority="99" w:defSemiHidden="0" w:defUnhideWhenUsed="0" w:defQFormat="0" w:count="376">
     <w:lsdException w:name="Normal" w:uiPriority="0" w:qFormat="1"/>
     <w:lsdException w:name="heading 1" w:uiPriority="9" w:qFormat="1"/>
-    <w:lsdException w:name="heading 2" w:semiHidden="1" w:uiPriority="9" w:unhideWhenUsed="1" w:qFormat="1"/>
-    <w:lsdException w:name="heading 3" w:semiHidden="1" w:uiPriority="9" w:unhideWhenUsed="1" w:qFormat="1"/>
-    <w:lsdException w:name="heading 4" w:semiHidden="1" w:uiPriority="9" w:unhideWhenUsed="1" w:qFormat="1"/>
-    <w:lsdException w:name="heading 5" w:semiHidden="1" w:uiPriority="9" w:unhideWhenUsed="1" w:qFormat="1"/>
-    <w:lsdException w:name="heading 6" w:semiHidden="1" w:uiPriority="9" w:unhideWhenUsed="1" w:qFormat="1"/>
-    <w:lsdException w:name="heading 7" w:semiHidden="1" w:uiPriority="9" w:unhideWhenUsed="1" w:qFormat="1"/>
-    <w:lsdException w:name="heading 8" w:semiHidden="1" w:uiPriority="9" w:unhideWhenUsed="1" w:qFormat="1"/>
-    <w:lsdException w:name="heading 9" w:semiHidden="1" w:uiPriority="9" w:unhideWhenUsed="1" w:qFormat="1"/>
+    <w:lsdException w:name="heading 2" w:uiPriority="9" w:semiHidden="1" w:unhideWhenUsed="1" w:qFormat="1"/>
+    <w:lsdException w:name="heading 3" w:uiPriority="9" w:semiHidden="1" w:unhideWhenUsed="1" w:qFormat="1"/>
+    <w:lsdException w:name="heading 4" w:uiPriority="9" w:semiHidden="1" w:unhideWhenUsed="1" w:qFormat="1"/>
+    <w:lsdException w:name="heading 5" w:uiPriority="9" w:semiHidden="1" w:unhideWhenUsed="1" w:qFormat="1"/>
+    <w:lsdException w:name="heading 6" w:uiPriority="9" w:semiHidden="1" w:unhideWhenUsed="1" w:qFormat="1"/>
+    <w:lsdException w:name="heading 7" w:uiPriority="9" w:semiHidden="1" w:unhideWhenUsed="1" w:qFormat="1"/>
+    <w:lsdException w:name="heading 8" w:uiPriority="9" w:semiHidden="1" w:unhideWhenUsed="1" w:qFormat="1"/>
+    <w:lsdException w:name="heading 9" w:uiPriority="9" w:semiHidden="1" w:unhideWhenUsed="1" w:qFormat="1"/>
     <w:lsdException w:name="index 1" w:semiHidden="1" w:unhideWhenUsed="1"/>
     <w:lsdException w:name="index 2" w:semiHidden="1" w:unhideWhenUsed="1"/>
     <w:lsdException w:name="index 3" w:semiHidden="1" w:unhideWhenUsed="1"/>
@@ -221,22 +237,22 @@
     <w:lsdException w:name="index 7" w:semiHidden="1" w:unhideWhenUsed="1"/>
     <w:lsdException w:name="index 8" w:semiHidden="1" w:unhideWhenUsed="1"/>
     <w:lsdException w:name="index 9" w:semiHidden="1" w:unhideWhenUsed="1"/>
-    <w:lsdException w:name="toc 1" w:semiHidden="1" w:uiPriority="39" w:unhideWhenUsed="1"/>
-    <w:lsdException w:name="toc 2" w:semiHidden="1" w:uiPriority="39" w:unhideWhenUsed="1"/>
-    <w:lsdException w:name="toc 3" w:semiHidden="1" w:uiPriority="39" w:unhideWhenUsed="1"/>
-    <w:lsdException w:name="toc 4" w:semiHidden="1" w:uiPriority="39" w:unhideWhenUsed="1"/>
-    <w:lsdException w:name="toc 5" w:semiHidden="1" w:uiPriority="39" w:unhideWhenUsed="1"/>
-    <w:lsdException w:name="toc 6" w:semiHidden="1" w:uiPriority="39" w:unhideWhenUsed="1"/>
-    <w:lsdException w:name="toc 7" w:semiHidden="1" w:uiPriority="39" w:unhideWhenUsed="1"/>
-    <w:lsdException w:name="toc 8" w:semiHidden="1" w:uiPriority="39" w:unhideWhenUsed="1"/>
-    <w:lsdException w:name="toc 9" w:semiHidden="1" w:uiPriority="39" w:unhideWhenUsed="1"/>
+    <w:lsdException w:name="toc 1" w:uiPriority="39" w:semiHidden="1" w:unhideWhenUsed="1"/>
+    <w:lsdException w:name="toc 2" w:uiPriority="39" w:semiHidden="1" w:unhideWhenUsed="1"/>
+    <w:lsdException w:name="toc 3" w:uiPriority="39" w:semiHidden="1" w:unhideWhenUsed="1"/>
+    <w:lsdException w:name="toc 4" w:uiPriority="39" w:semiHidden="1" w:unhideWhenUsed="1"/>
+    <w:lsdException w:name="toc 5" w:uiPriority="39" w:semiHidden="1" w:unhideWhenUsed="1"/>
+    <w:lsdException w:name="toc 6" w:uiPriority="39" w:semiHidden="1" w:unhideWhenUsed="1"/>
+    <w:lsdException w:name="toc 7" w:uiPriority="39" w:semiHidden="1" w:unhideWhenUsed="1"/>
+    <w:lsdException w:name="toc 8" w:uiPriority="39" w:semiHidden="1" w:unhideWhenUsed="1"/>
+    <w:lsdException w:name="toc 9" w:uiPriority="39" w:semiHidden="1" w:unhideWhenUsed="1"/>
     <w:lsdException w:name="Normal Indent" w:semiHidden="1" w:unhideWhenUsed="1"/>
     <w:lsdException w:name="footnote text" w:semiHidden="1" w:unhideWhenUsed="1"/>
     <w:lsdException w:name="annotation text" w:semiHidden="1" w:unhideWhenUsed="1"/>
     <w:lsdException w:name="header" w:semiHidden="1" w:unhideWhenUsed="1"/>
     <w:lsdException w:name="footer" w:semiHidden="1" w:unhideWhenUsed="1"/>
     <w:lsdException w:name="index heading" w:semiHidden="1" w:unhideWhenUsed="1"/>
-    <w:lsdException w:name="caption" w:semiHidden="1" w:uiPriority="35" w:unhideWhenUsed="1" w:qFormat="1"/>
+    <w:lsdException w:name="caption" w:uiPriority="35" w:semiHidden="1" w:unhideWhenUsed="1" w:qFormat="1"/>
     <w:lsdException w:name="table of figures" w:semiHidden="1" w:unhideWhenUsed="1"/>
     <w:lsdException w:name="envelope address" w:semiHidden="1" w:unhideWhenUsed="1"/>
     <w:lsdException w:name="envelope return" w:semiHidden="1" w:unhideWhenUsed="1"/>
@@ -267,7 +283,7 @@
     <w:lsdException w:name="Title" w:uiPriority="10" w:qFormat="1"/>
     <w:lsdException w:name="Closing" w:semiHidden="1" w:unhideWhenUsed="1"/>
     <w:lsdException w:name="Signature" w:semiHidden="1" w:unhideWhenUsed="1"/>
-    <w:lsdException w:name="Default Paragraph Font" w:semiHidden="1" w:uiPriority="1" w:unhideWhenUsed="1"/>
+    <w:lsdException w:name="Default Paragraph Font" w:uiPriority="1" w:semiHidden="1" w:unhideWhenUsed="1"/>
     <w:lsdException w:name="Body Text" w:semiHidden="1" w:unhideWhenUsed="1"/>
     <w:lsdException w:name="Body Text Indent" w:semiHidden="1" w:unhideWhenUsed="1"/>
     <w:lsdException w:name="List Continue" w:semiHidden="1" w:unhideWhenUsed="1"/>
@@ -467,8 +483,8 @@
     <w:lsdException w:name="Subtle Reference" w:uiPriority="31" w:qFormat="1"/>
     <w:lsdException w:name="Intense Reference" w:uiPriority="32" w:qFormat="1"/>
     <w:lsdException w:name="Book Title" w:uiPriority="33" w:qFormat="1"/>
-    <w:lsdException w:name="Bibliography" w:semiHidden="1" w:uiPriority="37" w:unhideWhenUsed="1"/>
-    <w:lsdException w:name="TOC Heading" w:semiHidden="1" w:uiPriority="39" w:unhideWhenUsed="1" w:qFormat="1"/>
+    <w:lsdException w:name="Bibliography" w:uiPriority="37" w:semiHidden="1" w:unhideWhenUsed="1"/>
+    <w:lsdException w:name="TOC Heading" w:uiPriority="39" w:semiHidden="1" w:unhideWhenUsed="1" w:qFormat="1"/>
     <w:lsdException w:name="Plain Table 1" w:uiPriority="41"/>
     <w:lsdException w:name="Plain Table 2" w:uiPriority="42"/>
     <w:lsdException w:name="Plain Table 3" w:uiPriority="43"/>
@@ -579,7 +595,7 @@
     <w:lsdException w:name="Unresolved Mention" w:semiHidden="1" w:unhideWhenUsed="1"/>
     <w:lsdException w:name="Smart Link" w:semiHidden="1" w:unhideWhenUsed="1"/>
   </w:latentStyles>
-  <w:style w:type="paragraph" w:default="1" w:styleId="Normal">
+  <w:style w:type="paragraph" w:styleId="Normal" w:default="1">
     <w:name w:val="Normal"/>
     <w:qFormat/>
   </w:style>
@@ -598,7 +614,7 @@
       <w:outlineLvl w:val="0"/>
     </w:pPr>
     <w:rPr>
-      <w:rFonts w:asciiTheme="majorHAnsi" w:eastAsiaTheme="majorEastAsia" w:hAnsiTheme="majorHAnsi" w:cstheme="majorBidi"/>
+      <w:rFonts w:asciiTheme="majorHAnsi" w:hAnsiTheme="majorHAnsi" w:eastAsiaTheme="majorEastAsia" w:cstheme="majorBidi"/>
       <w:b/>
       <w:bCs/>
       <w:color w:val="365F91" w:themeColor="accent1" w:themeShade="BF"/>
@@ -704,13 +720,13 @@
       <w:szCs w:val="20"/>
     </w:rPr>
   </w:style>
-  <w:style w:type="character" w:default="1" w:styleId="DefaultParagraphFont">
+  <w:style w:type="character" w:styleId="DefaultParagraphFont" w:default="1">
     <w:name w:val="Default Paragraph Font"/>
     <w:uiPriority w:val="1"/>
     <w:semiHidden/>
     <w:unhideWhenUsed/>
   </w:style>
-  <w:style w:type="table" w:default="1" w:styleId="TableNormal">
+  <w:style w:type="table" w:styleId="TableNormal" w:default="1">
     <w:name w:val="Normal Table"/>
     <w:uiPriority w:val="99"/>
     <w:semiHidden/>
@@ -725,7 +741,7 @@
       </w:tblCellMar>
     </w:tblPr>
   </w:style>
-  <w:style w:type="numbering" w:default="1" w:styleId="NoList">
+  <w:style w:type="numbering" w:styleId="NoList" w:default="1">
     <w:name w:val="No List"/>
     <w:uiPriority w:val="99"/>
     <w:semiHidden/>
@@ -748,14 +764,14 @@
       <w:szCs w:val="72"/>
     </w:rPr>
   </w:style>
-  <w:style w:type="character" w:customStyle="1" w:styleId="Heading1Char">
+  <w:style w:type="character" w:styleId="Heading1Char" w:customStyle="1">
     <w:name w:val="Heading 1 Char"/>
     <w:basedOn w:val="DefaultParagraphFont"/>
     <w:link w:val="Heading1"/>
     <w:uiPriority w:val="9"/>
     <w:rsid w:val="00DE13EA"/>
     <w:rPr>
-      <w:rFonts w:asciiTheme="majorHAnsi" w:eastAsiaTheme="majorEastAsia" w:hAnsiTheme="majorHAnsi" w:cstheme="majorBidi"/>
+      <w:rFonts w:asciiTheme="majorHAnsi" w:hAnsiTheme="majorHAnsi" w:eastAsiaTheme="majorEastAsia" w:cstheme="majorBidi"/>
       <w:b/>
       <w:bCs/>
       <w:color w:val="365F91" w:themeColor="accent1" w:themeShade="BF"/>
@@ -775,7 +791,7 @@
       <w:spacing w:before="360" w:after="80"/>
     </w:pPr>
     <w:rPr>
-      <w:rFonts w:ascii="Georgia" w:eastAsia="Georgia" w:hAnsi="Georgia" w:cs="Georgia"/>
+      <w:rFonts w:ascii="Georgia" w:hAnsi="Georgia" w:eastAsia="Georgia" w:cs="Georgia"/>
       <w:i/>
       <w:color w:val="666666"/>
       <w:sz w:val="48"/>

</xml_diff>